<commit_message>
Update DAT 205 Meeting Minutes 20210308 0900hr ET.docx
</commit_message>
<xml_diff>
--- a/Meeting Minutes/DAT 205 Meeting Minutes 20210308 0900hr ET.docx
+++ b/Meeting Minutes/DAT 205 Meeting Minutes 20210308 0900hr ET.docx
@@ -79,7 +79,7 @@
           <w:sz w:val="20"/>
           <w:szCs w:val="20"/>
         </w:rPr>
-        <w:t>7</w:t>
+        <w:t>8</w:t>
       </w:r>
       <w:r>
         <w:rPr>
@@ -109,7 +109,7 @@
           <w:sz w:val="20"/>
           <w:szCs w:val="20"/>
         </w:rPr>
-        <w:t>13</w:t>
+        <w:t>21</w:t>
       </w:r>
       <w:r>
         <w:rPr>
@@ -407,7 +407,37 @@
           <w:sz w:val="20"/>
           <w:szCs w:val="20"/>
         </w:rPr>
-        <w:t>Improve team according player performance metrics and salaries</w:t>
+        <w:t xml:space="preserve">Improve team according player performance metrics </w:t>
+      </w:r>
+      <w:r>
+        <w:rPr>
+          <w:rFonts w:ascii="Arial" w:hAnsi="Arial" w:cs="Arial"/>
+          <w:sz w:val="20"/>
+          <w:szCs w:val="20"/>
+        </w:rPr>
+        <w:t>to improve team WINS</w:t>
+      </w:r>
+    </w:p>
+    <w:p>
+      <w:pPr>
+        <w:pStyle w:val="ListParagraph"/>
+        <w:numPr>
+          <w:ilvl w:val="1"/>
+          <w:numId w:val="25"/>
+        </w:numPr>
+        <w:rPr>
+          <w:rFonts w:ascii="Arial" w:hAnsi="Arial" w:cs="Arial"/>
+          <w:sz w:val="20"/>
+          <w:szCs w:val="20"/>
+        </w:rPr>
+      </w:pPr>
+      <w:r>
+        <w:rPr>
+          <w:rFonts w:ascii="Arial" w:hAnsi="Arial" w:cs="Arial"/>
+          <w:sz w:val="20"/>
+          <w:szCs w:val="20"/>
+        </w:rPr>
+        <w:t>Secondary considerations will review player cost effectiveness</w:t>
       </w:r>
     </w:p>
     <w:p>
@@ -429,7 +459,7 @@
           <w:sz w:val="20"/>
           <w:szCs w:val="20"/>
         </w:rPr>
-        <w:t>Assumptions</w:t>
+        <w:t>In-Scope</w:t>
       </w:r>
     </w:p>
     <w:p>
@@ -451,7 +481,43 @@
           <w:sz w:val="20"/>
           <w:szCs w:val="20"/>
         </w:rPr>
-        <w:t>Use Toronto Raptors 2019-20 season / players as a baseline to see what are the team’s weak or strong features. This could be used as the training data</w:t>
+        <w:t>Focus on player historical stats data from 2005 to 2020 (</w:t>
+      </w:r>
+      <w:proofErr w:type="spellStart"/>
+      <w:proofErr w:type="gramStart"/>
+      <w:r>
+        <w:rPr>
+          <w:rFonts w:ascii="Arial" w:hAnsi="Arial" w:cs="Arial"/>
+          <w:sz w:val="20"/>
+          <w:szCs w:val="20"/>
+        </w:rPr>
+        <w:t>ie</w:t>
+      </w:r>
+      <w:proofErr w:type="spellEnd"/>
+      <w:proofErr w:type="gramEnd"/>
+      <w:r>
+        <w:rPr>
+          <w:rFonts w:ascii="Arial" w:hAnsi="Arial" w:cs="Arial"/>
+          <w:sz w:val="20"/>
+          <w:szCs w:val="20"/>
+        </w:rPr>
+        <w:t xml:space="preserve"> </w:t>
+      </w:r>
+      <w:r>
+        <w:rPr>
+          <w:rFonts w:ascii="Arial" w:hAnsi="Arial" w:cs="Arial"/>
+          <w:sz w:val="20"/>
+          <w:szCs w:val="20"/>
+        </w:rPr>
+        <w:t>2019-2020)</w:t>
+      </w:r>
+      <w:r>
+        <w:rPr>
+          <w:rFonts w:ascii="Arial" w:hAnsi="Arial" w:cs="Arial"/>
+          <w:sz w:val="20"/>
+          <w:szCs w:val="20"/>
+        </w:rPr>
+        <w:t xml:space="preserve"> of analysis</w:t>
       </w:r>
     </w:p>
     <w:p>
@@ -473,41 +539,7 @@
           <w:sz w:val="20"/>
           <w:szCs w:val="20"/>
         </w:rPr>
-        <w:t>Use 2020-21 season as the test data</w:t>
-      </w:r>
-    </w:p>
-    <w:p>
-      <w:pPr>
-        <w:rPr>
-          <w:rFonts w:ascii="Arial" w:hAnsi="Arial" w:cs="Arial"/>
-          <w:sz w:val="20"/>
-          <w:szCs w:val="20"/>
-        </w:rPr>
-      </w:pPr>
-    </w:p>
-    <w:p>
-      <w:pPr>
-        <w:rPr>
-          <w:rFonts w:ascii="Arial" w:hAnsi="Arial" w:cs="Arial"/>
-          <w:sz w:val="20"/>
-          <w:szCs w:val="20"/>
-        </w:rPr>
-      </w:pPr>
-      <w:r>
-        <w:rPr>
-          <w:rFonts w:ascii="Arial" w:hAnsi="Arial" w:cs="Arial"/>
-          <w:sz w:val="20"/>
-          <w:szCs w:val="20"/>
-        </w:rPr>
-        <w:t>NBA data</w:t>
-      </w:r>
-      <w:r>
-        <w:rPr>
-          <w:rFonts w:ascii="Arial" w:hAnsi="Arial" w:cs="Arial"/>
-          <w:sz w:val="20"/>
-          <w:szCs w:val="20"/>
-        </w:rPr>
-        <w:t xml:space="preserve"> </w:t>
+        <w:t>Player salaries from 2020 onwards</w:t>
       </w:r>
     </w:p>
     <w:p>
@@ -515,7 +547,7 @@
         <w:pStyle w:val="ListParagraph"/>
         <w:numPr>
           <w:ilvl w:val="0"/>
-          <w:numId w:val="25"/>
+          <w:numId w:val="3"/>
         </w:numPr>
         <w:rPr>
           <w:rFonts w:ascii="Arial" w:hAnsi="Arial" w:cs="Arial"/>
@@ -529,7 +561,7 @@
           <w:sz w:val="20"/>
           <w:szCs w:val="20"/>
         </w:rPr>
-        <w:t>Status</w:t>
+        <w:t>Assumptions</w:t>
       </w:r>
     </w:p>
     <w:p>
@@ -537,7 +569,7 @@
         <w:pStyle w:val="ListParagraph"/>
         <w:numPr>
           <w:ilvl w:val="1"/>
-          <w:numId w:val="25"/>
+          <w:numId w:val="3"/>
         </w:numPr>
         <w:rPr>
           <w:rFonts w:ascii="Arial" w:hAnsi="Arial" w:cs="Arial"/>
@@ -551,57 +583,25 @@
           <w:sz w:val="20"/>
           <w:szCs w:val="20"/>
         </w:rPr>
-        <w:t>NBA_API Endpoint (</w:t>
-      </w:r>
-      <w:proofErr w:type="spellStart"/>
-      <w:r>
-        <w:rPr>
-          <w:rFonts w:ascii="Arial" w:hAnsi="Arial" w:cs="Arial"/>
-          <w:sz w:val="20"/>
-          <w:szCs w:val="20"/>
-        </w:rPr>
-        <w:t>PlayByPlay</w:t>
-      </w:r>
-      <w:proofErr w:type="spellEnd"/>
-      <w:r>
-        <w:rPr>
-          <w:rFonts w:ascii="Arial" w:hAnsi="Arial" w:cs="Arial"/>
-          <w:sz w:val="20"/>
-          <w:szCs w:val="20"/>
-        </w:rPr>
-        <w:t xml:space="preserve">) can be pulled for at a game based on </w:t>
-      </w:r>
-      <w:proofErr w:type="spellStart"/>
-      <w:r>
-        <w:rPr>
-          <w:rFonts w:ascii="Arial" w:hAnsi="Arial" w:cs="Arial"/>
-          <w:sz w:val="20"/>
-          <w:szCs w:val="20"/>
-        </w:rPr>
-        <w:t>game_id</w:t>
-      </w:r>
-      <w:proofErr w:type="spellEnd"/>
-    </w:p>
-    <w:p>
-      <w:pPr>
-        <w:pStyle w:val="ListParagraph"/>
-        <w:numPr>
-          <w:ilvl w:val="2"/>
-          <w:numId w:val="25"/>
-        </w:numPr>
-        <w:rPr>
-          <w:rFonts w:ascii="Arial" w:hAnsi="Arial" w:cs="Arial"/>
-          <w:sz w:val="20"/>
-          <w:szCs w:val="20"/>
-        </w:rPr>
-      </w:pPr>
-      <w:r>
-        <w:rPr>
-          <w:rFonts w:ascii="Arial" w:hAnsi="Arial" w:cs="Arial"/>
-          <w:sz w:val="20"/>
-          <w:szCs w:val="20"/>
-        </w:rPr>
-        <w:t>Pull for multiple games</w:t>
+        <w:t xml:space="preserve">Use Toronto Raptors 2019-20 season / players as a baseline to see what are the team’s </w:t>
+      </w:r>
+      <w:proofErr w:type="gramStart"/>
+      <w:r>
+        <w:rPr>
+          <w:rFonts w:ascii="Arial" w:hAnsi="Arial" w:cs="Arial"/>
+          <w:sz w:val="20"/>
+          <w:szCs w:val="20"/>
+        </w:rPr>
+        <w:t>weak</w:t>
+      </w:r>
+      <w:proofErr w:type="gramEnd"/>
+      <w:r>
+        <w:rPr>
+          <w:rFonts w:ascii="Arial" w:hAnsi="Arial" w:cs="Arial"/>
+          <w:sz w:val="20"/>
+          <w:szCs w:val="20"/>
+        </w:rPr>
+        <w:t xml:space="preserve"> or strong features. This could be used as the training data</w:t>
       </w:r>
     </w:p>
     <w:p>
@@ -609,7 +609,7 @@
         <w:pStyle w:val="ListParagraph"/>
         <w:numPr>
           <w:ilvl w:val="1"/>
-          <w:numId w:val="25"/>
+          <w:numId w:val="3"/>
         </w:numPr>
         <w:rPr>
           <w:rFonts w:ascii="Arial" w:hAnsi="Arial" w:cs="Arial"/>
@@ -623,687 +623,13 @@
           <w:sz w:val="20"/>
           <w:szCs w:val="20"/>
         </w:rPr>
-        <w:t>Player salary data</w:t>
-      </w:r>
-      <w:r>
-        <w:rPr>
-          <w:rFonts w:ascii="Arial" w:hAnsi="Arial" w:cs="Arial"/>
-          <w:sz w:val="20"/>
-          <w:szCs w:val="20"/>
-        </w:rPr>
-        <w:t xml:space="preserve"> is </w:t>
-      </w:r>
-      <w:r>
-        <w:rPr>
-          <w:rFonts w:ascii="Arial" w:hAnsi="Arial" w:cs="Arial"/>
-          <w:sz w:val="20"/>
-          <w:szCs w:val="20"/>
-        </w:rPr>
-        <w:t>being obtained</w:t>
-      </w:r>
-      <w:r>
-        <w:rPr>
-          <w:rFonts w:ascii="Arial" w:hAnsi="Arial" w:cs="Arial"/>
-          <w:sz w:val="20"/>
-          <w:szCs w:val="20"/>
-        </w:rPr>
-        <w:t>. Pull for 2015 to 2022</w:t>
-      </w:r>
-      <w:r>
-        <w:rPr>
-          <w:rFonts w:ascii="Arial" w:hAnsi="Arial" w:cs="Arial"/>
-          <w:sz w:val="20"/>
-          <w:szCs w:val="20"/>
-        </w:rPr>
-        <w:t xml:space="preserve"> </w:t>
+        <w:t>Use 2020-21 season as the test data</w:t>
       </w:r>
     </w:p>
     <w:p>
       <w:pPr>
         <w:pStyle w:val="ListParagraph"/>
-        <w:numPr>
-          <w:ilvl w:val="1"/>
-          <w:numId w:val="25"/>
-        </w:numPr>
-        <w:rPr>
-          <w:rFonts w:ascii="Arial" w:hAnsi="Arial" w:cs="Arial"/>
-          <w:sz w:val="20"/>
-          <w:szCs w:val="20"/>
-        </w:rPr>
-      </w:pPr>
-      <w:r>
-        <w:rPr>
-          <w:rFonts w:ascii="Arial" w:hAnsi="Arial" w:cs="Arial"/>
-          <w:sz w:val="20"/>
-          <w:szCs w:val="20"/>
-        </w:rPr>
-        <w:t>(</w:t>
-      </w:r>
-      <w:r>
-        <w:rPr>
-          <w:rFonts w:ascii="Arial" w:hAnsi="Arial" w:cs="Arial"/>
-          <w:color w:val="FF0000"/>
-          <w:sz w:val="20"/>
-          <w:szCs w:val="20"/>
-        </w:rPr>
-        <w:t>Completed</w:t>
-      </w:r>
-      <w:r>
-        <w:rPr>
-          <w:rFonts w:ascii="Arial" w:hAnsi="Arial" w:cs="Arial"/>
-          <w:sz w:val="20"/>
-          <w:szCs w:val="20"/>
-        </w:rPr>
-        <w:t xml:space="preserve">) </w:t>
-      </w:r>
-      <w:r>
-        <w:rPr>
-          <w:rFonts w:ascii="Arial" w:hAnsi="Arial" w:cs="Arial"/>
-          <w:sz w:val="20"/>
-          <w:szCs w:val="20"/>
-        </w:rPr>
-        <w:t>NBA_API Endpoint (</w:t>
-      </w:r>
-      <w:proofErr w:type="spellStart"/>
-      <w:r>
-        <w:rPr>
-          <w:rFonts w:ascii="Arial" w:hAnsi="Arial" w:cs="Arial"/>
-          <w:sz w:val="20"/>
-          <w:szCs w:val="20"/>
-        </w:rPr>
-        <w:t>Play</w:t>
-      </w:r>
-      <w:r>
-        <w:rPr>
-          <w:rFonts w:ascii="Arial" w:hAnsi="Arial" w:cs="Arial"/>
-          <w:sz w:val="20"/>
-          <w:szCs w:val="20"/>
-        </w:rPr>
-        <w:t>erGameLogs</w:t>
-      </w:r>
-      <w:proofErr w:type="spellEnd"/>
-      <w:r>
-        <w:rPr>
-          <w:rFonts w:ascii="Arial" w:hAnsi="Arial" w:cs="Arial"/>
-          <w:sz w:val="20"/>
-          <w:szCs w:val="20"/>
-        </w:rPr>
-        <w:t>)</w:t>
-      </w:r>
-      <w:r>
-        <w:rPr>
-          <w:rFonts w:ascii="Arial" w:hAnsi="Arial" w:cs="Arial"/>
-          <w:sz w:val="20"/>
-          <w:szCs w:val="20"/>
-        </w:rPr>
-        <w:t xml:space="preserve"> can pull all games (Pre Season / Regular / Playoffs) for each game/player. </w:t>
-      </w:r>
-    </w:p>
-    <w:p>
-      <w:pPr>
-        <w:pStyle w:val="ListParagraph"/>
-        <w:numPr>
-          <w:ilvl w:val="0"/>
-          <w:numId w:val="25"/>
-        </w:numPr>
-        <w:rPr>
-          <w:rFonts w:ascii="Arial" w:hAnsi="Arial" w:cs="Arial"/>
-          <w:sz w:val="20"/>
-          <w:szCs w:val="20"/>
-        </w:rPr>
-      </w:pPr>
-      <w:r>
-        <w:rPr>
-          <w:rFonts w:ascii="Arial" w:hAnsi="Arial" w:cs="Arial"/>
-          <w:sz w:val="20"/>
-          <w:szCs w:val="20"/>
-        </w:rPr>
-        <w:t xml:space="preserve">Next steps </w:t>
-      </w:r>
-    </w:p>
-    <w:p>
-      <w:pPr>
-        <w:pStyle w:val="ListParagraph"/>
-        <w:numPr>
-          <w:ilvl w:val="1"/>
-          <w:numId w:val="25"/>
-        </w:numPr>
-        <w:rPr>
-          <w:rFonts w:ascii="Arial" w:hAnsi="Arial" w:cs="Arial"/>
-          <w:sz w:val="20"/>
-          <w:szCs w:val="20"/>
-        </w:rPr>
-      </w:pPr>
-      <w:r>
-        <w:rPr>
-          <w:rFonts w:ascii="Arial" w:hAnsi="Arial" w:cs="Arial"/>
-          <w:sz w:val="20"/>
-          <w:szCs w:val="20"/>
-        </w:rPr>
-        <w:t>Separating the data into tables for indexing and reduce data duplication</w:t>
-      </w:r>
-    </w:p>
-    <w:p>
-      <w:pPr>
-        <w:pStyle w:val="ListParagraph"/>
-        <w:numPr>
-          <w:ilvl w:val="1"/>
-          <w:numId w:val="25"/>
-        </w:numPr>
-        <w:rPr>
-          <w:rFonts w:ascii="Arial" w:hAnsi="Arial" w:cs="Arial"/>
-          <w:sz w:val="20"/>
-          <w:szCs w:val="20"/>
-        </w:rPr>
-      </w:pPr>
-      <w:r>
-        <w:rPr>
-          <w:rFonts w:ascii="Arial" w:hAnsi="Arial" w:cs="Arial"/>
-          <w:sz w:val="20"/>
-          <w:szCs w:val="20"/>
-        </w:rPr>
-        <w:t xml:space="preserve">Separate data into tables </w:t>
-      </w:r>
-    </w:p>
-    <w:p>
-      <w:pPr>
-        <w:rPr>
-          <w:rFonts w:ascii="Arial" w:hAnsi="Arial" w:cs="Arial"/>
-          <w:sz w:val="20"/>
-          <w:szCs w:val="20"/>
-        </w:rPr>
-      </w:pPr>
-    </w:p>
-    <w:p>
-      <w:pPr>
-        <w:rPr>
-          <w:rFonts w:ascii="Arial" w:hAnsi="Arial" w:cs="Arial"/>
-          <w:sz w:val="20"/>
-          <w:szCs w:val="20"/>
-        </w:rPr>
-      </w:pPr>
-    </w:p>
-    <w:p>
-      <w:pPr>
-        <w:rPr>
-          <w:rFonts w:ascii="Arial" w:hAnsi="Arial" w:cs="Arial"/>
-          <w:sz w:val="20"/>
-          <w:szCs w:val="20"/>
-        </w:rPr>
-      </w:pPr>
-      <w:r>
-        <w:rPr>
-          <w:rFonts w:ascii="Arial" w:hAnsi="Arial" w:cs="Arial"/>
-          <w:noProof/>
-          <w:sz w:val="20"/>
-          <w:szCs w:val="20"/>
-        </w:rPr>
-        <w:drawing>
-          <wp:inline distT="0" distB="0" distL="0" distR="0" wp14:anchorId="0E92CC33" wp14:editId="06DA0A22">
-            <wp:extent cx="5943600" cy="864235"/>
-            <wp:effectExtent l="0" t="0" r="0" b="0"/>
-            <wp:docPr id="1" name="Picture 1"/>
-            <wp:cNvGraphicFramePr>
-              <a:graphicFrameLocks xmlns:a="http://schemas.openxmlformats.org/drawingml/2006/main" noChangeAspect="1"/>
-            </wp:cNvGraphicFramePr>
-            <a:graphic xmlns:a="http://schemas.openxmlformats.org/drawingml/2006/main">
-              <a:graphicData uri="http://schemas.openxmlformats.org/drawingml/2006/picture">
-                <pic:pic xmlns:pic="http://schemas.openxmlformats.org/drawingml/2006/picture">
-                  <pic:nvPicPr>
-                    <pic:cNvPr id="1" name=""/>
-                    <pic:cNvPicPr/>
-                  </pic:nvPicPr>
-                  <pic:blipFill>
-                    <a:blip r:embed="rId6"/>
-                    <a:stretch>
-                      <a:fillRect/>
-                    </a:stretch>
-                  </pic:blipFill>
-                  <pic:spPr>
-                    <a:xfrm>
-                      <a:off x="0" y="0"/>
-                      <a:ext cx="5943600" cy="864235"/>
-                    </a:xfrm>
-                    <a:prstGeom prst="rect">
-                      <a:avLst/>
-                    </a:prstGeom>
-                  </pic:spPr>
-                </pic:pic>
-              </a:graphicData>
-            </a:graphic>
-          </wp:inline>
-        </w:drawing>
-      </w:r>
-    </w:p>
-    <w:p>
-      <w:pPr>
-        <w:rPr>
-          <w:rFonts w:ascii="Arial" w:hAnsi="Arial" w:cs="Arial"/>
-          <w:sz w:val="20"/>
-          <w:szCs w:val="20"/>
-        </w:rPr>
-      </w:pPr>
-    </w:p>
-    <w:p>
-      <w:pPr>
-        <w:rPr>
-          <w:rFonts w:ascii="Arial" w:hAnsi="Arial" w:cs="Arial"/>
-          <w:sz w:val="20"/>
-          <w:szCs w:val="20"/>
-        </w:rPr>
-      </w:pPr>
-    </w:p>
-    <w:p>
-      <w:pPr>
-        <w:rPr>
-          <w:rFonts w:ascii="Arial" w:hAnsi="Arial" w:cs="Arial"/>
-          <w:sz w:val="20"/>
-          <w:szCs w:val="20"/>
-        </w:rPr>
-      </w:pPr>
-      <w:r>
-        <w:rPr>
-          <w:rFonts w:ascii="Arial" w:hAnsi="Arial" w:cs="Arial"/>
-          <w:sz w:val="20"/>
-          <w:szCs w:val="20"/>
-        </w:rPr>
-        <w:t>GitHub Repository</w:t>
-      </w:r>
-    </w:p>
-    <w:p>
-      <w:pPr>
-        <w:pStyle w:val="ListParagraph"/>
-        <w:numPr>
-          <w:ilvl w:val="0"/>
-          <w:numId w:val="26"/>
-        </w:numPr>
-        <w:rPr>
-          <w:rFonts w:ascii="Arial" w:hAnsi="Arial" w:cs="Arial"/>
-          <w:sz w:val="20"/>
-          <w:szCs w:val="20"/>
-        </w:rPr>
-      </w:pPr>
-      <w:r>
-        <w:rPr>
-          <w:rFonts w:ascii="Arial" w:hAnsi="Arial" w:cs="Arial"/>
-          <w:sz w:val="20"/>
-          <w:szCs w:val="20"/>
-        </w:rPr>
-        <w:t xml:space="preserve">GitHub will be the repository </w:t>
-      </w:r>
-      <w:r>
-        <w:rPr>
-          <w:rFonts w:ascii="Arial" w:hAnsi="Arial" w:cs="Arial"/>
-          <w:sz w:val="20"/>
-          <w:szCs w:val="20"/>
-        </w:rPr>
-        <w:t xml:space="preserve">for versioning and data storage as much as possible reducing how we work with Google Drive. </w:t>
-      </w:r>
-    </w:p>
-    <w:p>
-      <w:pPr>
-        <w:rPr>
-          <w:rFonts w:ascii="Arial" w:hAnsi="Arial" w:cs="Arial"/>
-          <w:sz w:val="20"/>
-          <w:szCs w:val="20"/>
-        </w:rPr>
-      </w:pPr>
-    </w:p>
-    <w:p>
-      <w:pPr>
-        <w:rPr>
-          <w:rFonts w:ascii="Arial" w:hAnsi="Arial" w:cs="Arial"/>
-          <w:sz w:val="20"/>
-          <w:szCs w:val="20"/>
-        </w:rPr>
-      </w:pPr>
-      <w:r>
-        <w:rPr>
-          <w:rFonts w:ascii="Arial" w:hAnsi="Arial" w:cs="Arial"/>
-          <w:sz w:val="20"/>
-          <w:szCs w:val="20"/>
-        </w:rPr>
-        <w:t>Salary Data</w:t>
-      </w:r>
-      <w:r>
-        <w:rPr>
-          <w:rFonts w:ascii="Arial" w:hAnsi="Arial" w:cs="Arial"/>
-          <w:sz w:val="20"/>
-          <w:szCs w:val="20"/>
-        </w:rPr>
-        <w:t xml:space="preserve"> (Updated </w:t>
-      </w:r>
-      <w:r>
-        <w:rPr>
-          <w:rFonts w:ascii="Arial" w:hAnsi="Arial" w:cs="Arial"/>
-          <w:sz w:val="20"/>
-          <w:szCs w:val="20"/>
-        </w:rPr>
-        <w:t>Reference Useful URLs.docx</w:t>
-      </w:r>
-      <w:r>
-        <w:rPr>
-          <w:rFonts w:ascii="Arial" w:hAnsi="Arial" w:cs="Arial"/>
-          <w:sz w:val="20"/>
-          <w:szCs w:val="20"/>
-        </w:rPr>
-        <w:t xml:space="preserve">) </w:t>
-      </w:r>
-    </w:p>
-    <w:p>
-      <w:pPr>
-        <w:pStyle w:val="ListParagraph"/>
-        <w:numPr>
-          <w:ilvl w:val="0"/>
-          <w:numId w:val="24"/>
-        </w:numPr>
-        <w:rPr>
-          <w:rFonts w:ascii="Arial" w:hAnsi="Arial" w:cs="Arial"/>
-          <w:sz w:val="20"/>
-          <w:szCs w:val="20"/>
-        </w:rPr>
-      </w:pPr>
-      <w:r>
-        <w:rPr>
-          <w:rFonts w:ascii="Arial" w:hAnsi="Arial" w:cs="Arial"/>
-          <w:sz w:val="20"/>
-          <w:szCs w:val="20"/>
-        </w:rPr>
-        <w:t xml:space="preserve">ESPN - NBA Player Salaries </w:t>
-      </w:r>
-    </w:p>
-    <w:p>
-      <w:pPr>
-        <w:pStyle w:val="ListParagraph"/>
-        <w:numPr>
-          <w:ilvl w:val="1"/>
-          <w:numId w:val="24"/>
-        </w:numPr>
-        <w:rPr>
-          <w:rFonts w:ascii="Arial" w:hAnsi="Arial" w:cs="Arial"/>
-          <w:sz w:val="20"/>
-          <w:szCs w:val="20"/>
-        </w:rPr>
-      </w:pPr>
-      <w:hyperlink r:id="rId7" w:history="1">
-        <w:r>
-          <w:rPr>
-            <w:rStyle w:val="Hyperlink"/>
-            <w:rFonts w:ascii="Arial" w:hAnsi="Arial" w:cs="Arial"/>
-            <w:sz w:val="20"/>
-            <w:szCs w:val="20"/>
-          </w:rPr>
-          <w:t>http://www.espn.com/nba/salaries</w:t>
-        </w:r>
-      </w:hyperlink>
-    </w:p>
-    <w:p>
-      <w:pPr>
-        <w:pStyle w:val="ListParagraph"/>
-        <w:numPr>
-          <w:ilvl w:val="0"/>
-          <w:numId w:val="24"/>
-        </w:numPr>
-        <w:rPr>
-          <w:rFonts w:ascii="Arial" w:hAnsi="Arial" w:cs="Arial"/>
-          <w:sz w:val="20"/>
-          <w:szCs w:val="20"/>
-        </w:rPr>
-      </w:pPr>
-      <w:r>
-        <w:rPr>
-          <w:rFonts w:ascii="Arial" w:hAnsi="Arial" w:cs="Arial"/>
-          <w:sz w:val="20"/>
-          <w:szCs w:val="20"/>
-        </w:rPr>
-        <w:t xml:space="preserve">NBA Player Salaries | </w:t>
-      </w:r>
-      <w:proofErr w:type="spellStart"/>
-      <w:r>
-        <w:rPr>
-          <w:rFonts w:ascii="Arial" w:hAnsi="Arial" w:cs="Arial"/>
-          <w:sz w:val="20"/>
-          <w:szCs w:val="20"/>
-        </w:rPr>
-        <w:t>HoopsHype</w:t>
-      </w:r>
-      <w:proofErr w:type="spellEnd"/>
-    </w:p>
-    <w:p>
-      <w:pPr>
-        <w:pStyle w:val="ListParagraph"/>
-        <w:numPr>
-          <w:ilvl w:val="1"/>
-          <w:numId w:val="24"/>
-        </w:numPr>
-        <w:rPr>
-          <w:rFonts w:ascii="Arial" w:hAnsi="Arial" w:cs="Arial"/>
-          <w:sz w:val="20"/>
-          <w:szCs w:val="20"/>
-        </w:rPr>
-      </w:pPr>
-      <w:hyperlink r:id="rId8" w:history="1">
-        <w:r>
-          <w:rPr>
-            <w:rStyle w:val="Hyperlink"/>
-            <w:rFonts w:ascii="Arial" w:hAnsi="Arial" w:cs="Arial"/>
-            <w:sz w:val="20"/>
-            <w:szCs w:val="20"/>
-          </w:rPr>
-          <w:t>https://hoopshype.com/salaries/players/</w:t>
-        </w:r>
-      </w:hyperlink>
-      <w:r>
-        <w:rPr>
-          <w:rFonts w:ascii="Arial" w:hAnsi="Arial" w:cs="Arial"/>
-          <w:sz w:val="20"/>
-          <w:szCs w:val="20"/>
-        </w:rPr>
-        <w:t xml:space="preserve"> </w:t>
-      </w:r>
-    </w:p>
-    <w:p>
-      <w:pPr>
-        <w:pStyle w:val="ListParagraph"/>
-        <w:numPr>
-          <w:ilvl w:val="0"/>
-          <w:numId w:val="24"/>
-        </w:numPr>
-        <w:rPr>
-          <w:rFonts w:ascii="Arial" w:hAnsi="Arial" w:cs="Arial"/>
-          <w:sz w:val="20"/>
-          <w:szCs w:val="20"/>
-        </w:rPr>
-      </w:pPr>
-      <w:r>
-        <w:rPr>
-          <w:rFonts w:ascii="Arial" w:hAnsi="Arial" w:cs="Arial"/>
-          <w:sz w:val="20"/>
-          <w:szCs w:val="20"/>
-        </w:rPr>
-        <w:t>NBA Player Contracts</w:t>
-      </w:r>
-    </w:p>
-    <w:p>
-      <w:pPr>
-        <w:pStyle w:val="ListParagraph"/>
-        <w:numPr>
-          <w:ilvl w:val="1"/>
-          <w:numId w:val="24"/>
-        </w:numPr>
-        <w:rPr>
-          <w:rStyle w:val="Hyperlink"/>
-          <w:rFonts w:ascii="Arial" w:hAnsi="Arial" w:cs="Arial"/>
-          <w:color w:val="auto"/>
-          <w:sz w:val="20"/>
-          <w:szCs w:val="20"/>
-          <w:u w:val="none"/>
-        </w:rPr>
-      </w:pPr>
-      <w:hyperlink r:id="rId9" w:history="1">
-        <w:r>
-          <w:rPr>
-            <w:rStyle w:val="Hyperlink"/>
-            <w:rFonts w:ascii="Arial" w:hAnsi="Arial" w:cs="Arial"/>
-            <w:sz w:val="20"/>
-            <w:szCs w:val="20"/>
-          </w:rPr>
-          <w:t>https://www.basketball-reference.com/contracts/players.html</w:t>
-        </w:r>
-      </w:hyperlink>
-    </w:p>
-    <w:p>
-      <w:pPr>
-        <w:pStyle w:val="ListParagraph"/>
-        <w:numPr>
-          <w:ilvl w:val="0"/>
-          <w:numId w:val="24"/>
-        </w:numPr>
-        <w:rPr>
-          <w:rFonts w:ascii="Arial" w:hAnsi="Arial" w:cs="Arial"/>
-          <w:sz w:val="20"/>
-          <w:szCs w:val="20"/>
-        </w:rPr>
-      </w:pPr>
-      <w:r>
-        <w:rPr>
-          <w:rFonts w:ascii="Arial" w:hAnsi="Arial" w:cs="Arial"/>
-          <w:sz w:val="20"/>
-          <w:szCs w:val="20"/>
-        </w:rPr>
-        <w:t xml:space="preserve">Note: </w:t>
-      </w:r>
-    </w:p>
-    <w:p>
-      <w:pPr>
-        <w:pStyle w:val="ListParagraph"/>
-        <w:numPr>
-          <w:ilvl w:val="1"/>
-          <w:numId w:val="24"/>
-        </w:numPr>
-        <w:rPr>
-          <w:rFonts w:ascii="Arial" w:hAnsi="Arial" w:cs="Arial"/>
-          <w:sz w:val="20"/>
-          <w:szCs w:val="20"/>
-        </w:rPr>
-      </w:pPr>
-      <w:r>
-        <w:rPr>
-          <w:rFonts w:ascii="Arial" w:hAnsi="Arial" w:cs="Arial"/>
-          <w:sz w:val="20"/>
-          <w:szCs w:val="20"/>
-        </w:rPr>
-        <w:t>The salary cap for the 2020-21 NBA season is projected to rise to $115 million</w:t>
-      </w:r>
-    </w:p>
-    <w:p>
-      <w:pPr>
-        <w:pStyle w:val="ListParagraph"/>
-        <w:numPr>
-          <w:ilvl w:val="2"/>
-          <w:numId w:val="24"/>
-        </w:numPr>
-        <w:rPr>
-          <w:rFonts w:ascii="Arial" w:hAnsi="Arial" w:cs="Arial"/>
-          <w:sz w:val="20"/>
-          <w:szCs w:val="20"/>
-        </w:rPr>
-      </w:pPr>
-      <w:hyperlink r:id="rId10" w:anchor=":~:text=The%20salary%20cap%20for%20the,initial%20projection%20of%20%24116%20million" w:history="1">
-        <w:r>
-          <w:rPr>
-            <w:rStyle w:val="Hyperlink"/>
-            <w:rFonts w:ascii="Arial" w:hAnsi="Arial" w:cs="Arial"/>
-            <w:sz w:val="20"/>
-            <w:szCs w:val="20"/>
-          </w:rPr>
-          <w:t>https://bleacherreport.com/articles/2873875-report-updated-2020-21-nba-salary-cap-luxury-tax-projections-</w:t>
-        </w:r>
-        <w:r>
-          <w:rPr>
-            <w:rStyle w:val="Hyperlink"/>
-            <w:rFonts w:ascii="Arial" w:hAnsi="Arial" w:cs="Arial"/>
-            <w:sz w:val="20"/>
-            <w:szCs w:val="20"/>
-          </w:rPr>
-          <w:lastRenderedPageBreak/>
-          <w:t>revealed#:~:text=The%20salary%20cap%20for%20the,initial%20projection%20of%20%24116%20million</w:t>
-        </w:r>
-      </w:hyperlink>
-      <w:r>
-        <w:rPr>
-          <w:rFonts w:ascii="Arial" w:hAnsi="Arial" w:cs="Arial"/>
-          <w:sz w:val="20"/>
-          <w:szCs w:val="20"/>
-        </w:rPr>
-        <w:t>.</w:t>
-      </w:r>
-      <w:r>
-        <w:rPr>
-          <w:rFonts w:ascii="Arial" w:hAnsi="Arial" w:cs="Arial"/>
-          <w:sz w:val="20"/>
-          <w:szCs w:val="20"/>
-        </w:rPr>
-        <w:t xml:space="preserve"> </w:t>
-      </w:r>
-    </w:p>
-    <w:p>
-      <w:pPr>
-        <w:pStyle w:val="ListParagraph"/>
-        <w:numPr>
-          <w:ilvl w:val="1"/>
-          <w:numId w:val="24"/>
-        </w:numPr>
-        <w:rPr>
-          <w:rFonts w:ascii="Arial" w:hAnsi="Arial" w:cs="Arial"/>
-          <w:sz w:val="20"/>
-          <w:szCs w:val="20"/>
-        </w:rPr>
-      </w:pPr>
-      <w:r>
-        <w:rPr>
-          <w:rFonts w:ascii="Arial" w:hAnsi="Arial" w:cs="Arial"/>
-          <w:sz w:val="20"/>
-          <w:szCs w:val="20"/>
-        </w:rPr>
-        <w:t>Toronto Raptor salary cap</w:t>
-      </w:r>
-    </w:p>
-    <w:p>
-      <w:pPr>
-        <w:pStyle w:val="ListParagraph"/>
-        <w:numPr>
-          <w:ilvl w:val="2"/>
-          <w:numId w:val="24"/>
-        </w:numPr>
-        <w:rPr>
-          <w:rFonts w:ascii="Arial" w:hAnsi="Arial" w:cs="Arial"/>
-          <w:sz w:val="20"/>
-          <w:szCs w:val="20"/>
-        </w:rPr>
-      </w:pPr>
-      <w:hyperlink r:id="rId11" w:history="1">
-        <w:r>
-          <w:rPr>
-            <w:rStyle w:val="Hyperlink"/>
-            <w:rFonts w:ascii="Arial" w:hAnsi="Arial" w:cs="Arial"/>
-            <w:sz w:val="20"/>
-            <w:szCs w:val="20"/>
-          </w:rPr>
-          <w:t>https://www.spotrac.com/nba/toronto-raptors/cap/</w:t>
-        </w:r>
-      </w:hyperlink>
-      <w:r>
-        <w:rPr>
-          <w:rFonts w:ascii="Arial" w:hAnsi="Arial" w:cs="Arial"/>
-          <w:sz w:val="20"/>
-          <w:szCs w:val="20"/>
-        </w:rPr>
-        <w:t xml:space="preserve"> </w:t>
-      </w:r>
-    </w:p>
-    <w:p>
-      <w:pPr>
+        <w:ind w:left="1440"/>
         <w:rPr>
           <w:rFonts w:ascii="Arial" w:hAnsi="Arial" w:cs="Arial"/>
           <w:sz w:val="20"/>
@@ -1438,7 +764,7 @@
           <w:szCs w:val="20"/>
         </w:rPr>
       </w:pPr>
-      <w:hyperlink r:id="rId12" w:history="1">
+      <w:hyperlink r:id="rId6" w:history="1">
         <w:r>
           <w:rPr>
             <w:rStyle w:val="Hyperlink"/>
@@ -1493,7 +819,7 @@
           <w:szCs w:val="20"/>
         </w:rPr>
       </w:pPr>
-      <w:hyperlink r:id="rId13" w:history="1">
+      <w:hyperlink r:id="rId7" w:history="1">
         <w:r>
           <w:rPr>
             <w:rStyle w:val="Hyperlink"/>
@@ -1561,7 +887,7 @@
           <w:sz w:val="20"/>
           <w:szCs w:val="20"/>
         </w:rPr>
-        <w:t>Bhavika</w:t>
+        <w:t>PlayByPlay</w:t>
       </w:r>
       <w:proofErr w:type="spellEnd"/>
       <w:r>
@@ -1570,15 +896,73 @@
           <w:sz w:val="20"/>
           <w:szCs w:val="20"/>
         </w:rPr>
-        <w:t xml:space="preserve"> to setup GitHub account and user</w:t>
-      </w:r>
-      <w:r>
-        <w:rPr>
-          <w:rFonts w:ascii="Arial" w:hAnsi="Arial" w:cs="Arial"/>
-          <w:sz w:val="20"/>
-          <w:szCs w:val="20"/>
-        </w:rPr>
-        <w:t xml:space="preserve"> permissions</w:t>
+        <w:t xml:space="preserve"> data </w:t>
+      </w:r>
+      <w:r>
+        <w:rPr>
+          <w:rFonts w:ascii="Arial" w:hAnsi="Arial" w:cs="Arial"/>
+          <w:sz w:val="20"/>
+          <w:szCs w:val="20"/>
+        </w:rPr>
+        <w:t xml:space="preserve">to </w:t>
+      </w:r>
+      <w:proofErr w:type="spellStart"/>
+      <w:r>
+        <w:rPr>
+          <w:rFonts w:ascii="Arial" w:hAnsi="Arial" w:cs="Arial"/>
+          <w:sz w:val="20"/>
+          <w:szCs w:val="20"/>
+        </w:rPr>
+        <w:t>PlayGameLogs</w:t>
+      </w:r>
+      <w:proofErr w:type="spellEnd"/>
+    </w:p>
+    <w:p>
+      <w:pPr>
+        <w:pStyle w:val="ListParagraph"/>
+        <w:numPr>
+          <w:ilvl w:val="1"/>
+          <w:numId w:val="23"/>
+        </w:numPr>
+        <w:rPr>
+          <w:rFonts w:ascii="Arial" w:hAnsi="Arial" w:cs="Arial"/>
+          <w:sz w:val="20"/>
+          <w:szCs w:val="20"/>
+        </w:rPr>
+      </w:pPr>
+      <w:r>
+        <w:rPr>
+          <w:rFonts w:ascii="Arial" w:hAnsi="Arial" w:cs="Arial"/>
+          <w:sz w:val="20"/>
+          <w:szCs w:val="20"/>
+        </w:rPr>
+        <w:t xml:space="preserve">Pull for multiple games </w:t>
+      </w:r>
+    </w:p>
+    <w:p>
+      <w:pPr>
+        <w:rPr>
+          <w:rFonts w:ascii="Arial" w:hAnsi="Arial" w:cs="Arial"/>
+          <w:sz w:val="20"/>
+          <w:szCs w:val="20"/>
+        </w:rPr>
+      </w:pPr>
+    </w:p>
+    <w:p>
+      <w:pPr>
+        <w:rPr>
+          <w:rFonts w:ascii="Arial" w:hAnsi="Arial" w:cs="Arial"/>
+          <w:sz w:val="20"/>
+          <w:szCs w:val="20"/>
+        </w:rPr>
+      </w:pPr>
+      <w:r>
+        <w:rPr>
+          <w:rFonts w:ascii="Arial" w:hAnsi="Arial" w:cs="Arial"/>
+          <w:sz w:val="20"/>
+          <w:szCs w:val="20"/>
+        </w:rPr>
+        <w:t xml:space="preserve">Cindy </w:t>
       </w:r>
     </w:p>
     <w:p>
@@ -1600,7 +984,65 @@
           <w:sz w:val="20"/>
           <w:szCs w:val="20"/>
         </w:rPr>
-        <w:t>Migrate some Google Drive data to GitHub (if ready)</w:t>
+        <w:t xml:space="preserve">Investigate possible </w:t>
+      </w:r>
+      <w:r>
+        <w:rPr>
+          <w:rFonts w:ascii="Arial" w:hAnsi="Arial" w:cs="Arial"/>
+          <w:sz w:val="20"/>
+          <w:szCs w:val="20"/>
+        </w:rPr>
+        <w:t>correlation</w:t>
+      </w:r>
+      <w:r>
+        <w:rPr>
+          <w:rFonts w:ascii="Arial" w:hAnsi="Arial" w:cs="Arial"/>
+          <w:sz w:val="20"/>
+          <w:szCs w:val="20"/>
+        </w:rPr>
+        <w:t>s</w:t>
+      </w:r>
+      <w:r>
+        <w:rPr>
+          <w:rFonts w:ascii="Arial" w:hAnsi="Arial" w:cs="Arial"/>
+          <w:sz w:val="20"/>
+          <w:szCs w:val="20"/>
+        </w:rPr>
+        <w:t xml:space="preserve"> on player stats</w:t>
+      </w:r>
+      <w:r>
+        <w:rPr>
+          <w:rFonts w:ascii="Arial" w:hAnsi="Arial" w:cs="Arial"/>
+          <w:sz w:val="20"/>
+          <w:szCs w:val="20"/>
+        </w:rPr>
+        <w:t xml:space="preserve"> to team wins</w:t>
+      </w:r>
+    </w:p>
+    <w:p>
+      <w:pPr>
+        <w:rPr>
+          <w:rFonts w:ascii="Arial" w:hAnsi="Arial" w:cs="Arial"/>
+          <w:sz w:val="20"/>
+          <w:szCs w:val="20"/>
+        </w:rPr>
+      </w:pPr>
+    </w:p>
+    <w:p>
+      <w:pPr>
+        <w:rPr>
+          <w:rFonts w:ascii="Arial" w:hAnsi="Arial" w:cs="Arial"/>
+          <w:sz w:val="20"/>
+          <w:szCs w:val="20"/>
+        </w:rPr>
+      </w:pPr>
+      <w:r>
+        <w:rPr>
+          <w:rFonts w:ascii="Arial" w:hAnsi="Arial" w:cs="Arial"/>
+          <w:sz w:val="20"/>
+          <w:szCs w:val="20"/>
+        </w:rPr>
+        <w:t>Dennis</w:t>
       </w:r>
     </w:p>
     <w:p>
@@ -1616,6 +1058,98 @@
           <w:szCs w:val="20"/>
         </w:rPr>
       </w:pPr>
+      <w:r>
+        <w:rPr>
+          <w:rFonts w:ascii="Arial" w:hAnsi="Arial" w:cs="Arial"/>
+          <w:sz w:val="20"/>
+          <w:szCs w:val="20"/>
+        </w:rPr>
+        <w:t xml:space="preserve">How to handle/calculation player performance metrics </w:t>
+      </w:r>
+    </w:p>
+    <w:p>
+      <w:pPr>
+        <w:pStyle w:val="ListParagraph"/>
+        <w:numPr>
+          <w:ilvl w:val="0"/>
+          <w:numId w:val="23"/>
+        </w:numPr>
+        <w:rPr>
+          <w:rFonts w:ascii="Arial" w:hAnsi="Arial" w:cs="Arial"/>
+          <w:sz w:val="20"/>
+          <w:szCs w:val="20"/>
+        </w:rPr>
+      </w:pPr>
+      <w:r>
+        <w:rPr>
+          <w:rFonts w:ascii="Arial" w:hAnsi="Arial" w:cs="Arial"/>
+          <w:sz w:val="20"/>
+          <w:szCs w:val="20"/>
+        </w:rPr>
+        <w:t>Write up draft report</w:t>
+      </w:r>
+    </w:p>
+    <w:p>
+      <w:pPr>
+        <w:pStyle w:val="ListParagraph"/>
+        <w:numPr>
+          <w:ilvl w:val="0"/>
+          <w:numId w:val="23"/>
+        </w:numPr>
+        <w:rPr>
+          <w:rFonts w:ascii="Arial" w:hAnsi="Arial" w:cs="Arial"/>
+          <w:sz w:val="20"/>
+          <w:szCs w:val="20"/>
+        </w:rPr>
+      </w:pPr>
+      <w:r>
+        <w:rPr>
+          <w:rFonts w:ascii="Arial" w:hAnsi="Arial" w:cs="Arial"/>
+          <w:sz w:val="20"/>
+          <w:szCs w:val="20"/>
+        </w:rPr>
+        <w:t xml:space="preserve">Update </w:t>
+      </w:r>
+      <w:proofErr w:type="spellStart"/>
+      <w:r>
+        <w:rPr>
+          <w:rFonts w:ascii="Arial" w:hAnsi="Arial" w:cs="Arial"/>
+          <w:sz w:val="20"/>
+          <w:szCs w:val="20"/>
+        </w:rPr>
+        <w:t>PlayerGameLogs</w:t>
+      </w:r>
+      <w:proofErr w:type="spellEnd"/>
+      <w:r>
+        <w:rPr>
+          <w:rFonts w:ascii="Arial" w:hAnsi="Arial" w:cs="Arial"/>
+          <w:sz w:val="20"/>
+          <w:szCs w:val="20"/>
+        </w:rPr>
+        <w:t xml:space="preserve"> code to exclude NBA Fantasy draft data</w:t>
+      </w:r>
+    </w:p>
+    <w:p>
+      <w:pPr>
+        <w:pStyle w:val="ListParagraph"/>
+        <w:numPr>
+          <w:ilvl w:val="0"/>
+          <w:numId w:val="23"/>
+        </w:numPr>
+        <w:rPr>
+          <w:rFonts w:ascii="Arial" w:hAnsi="Arial" w:cs="Arial"/>
+          <w:sz w:val="20"/>
+          <w:szCs w:val="20"/>
+        </w:rPr>
+      </w:pPr>
+      <w:r>
+        <w:rPr>
+          <w:rFonts w:ascii="Arial" w:hAnsi="Arial" w:cs="Arial"/>
+          <w:sz w:val="20"/>
+          <w:szCs w:val="20"/>
+        </w:rPr>
+        <w:t xml:space="preserve">(Low priority) </w:t>
+      </w:r>
       <w:proofErr w:type="spellStart"/>
       <w:r>
         <w:rPr>
@@ -1659,174 +1193,6 @@
     </w:p>
     <w:p>
       <w:pPr>
-        <w:rPr>
-          <w:rFonts w:ascii="Arial" w:hAnsi="Arial" w:cs="Arial"/>
-          <w:sz w:val="20"/>
-          <w:szCs w:val="20"/>
-        </w:rPr>
-      </w:pPr>
-    </w:p>
-    <w:p>
-      <w:pPr>
-        <w:rPr>
-          <w:rFonts w:ascii="Arial" w:hAnsi="Arial" w:cs="Arial"/>
-          <w:sz w:val="20"/>
-          <w:szCs w:val="20"/>
-        </w:rPr>
-      </w:pPr>
-      <w:r>
-        <w:rPr>
-          <w:rFonts w:ascii="Arial" w:hAnsi="Arial" w:cs="Arial"/>
-          <w:sz w:val="20"/>
-          <w:szCs w:val="20"/>
-        </w:rPr>
-        <w:t xml:space="preserve">Cindy </w:t>
-      </w:r>
-    </w:p>
-    <w:p>
-      <w:pPr>
-        <w:pStyle w:val="ListParagraph"/>
-        <w:numPr>
-          <w:ilvl w:val="0"/>
-          <w:numId w:val="23"/>
-        </w:numPr>
-        <w:rPr>
-          <w:rFonts w:ascii="Arial" w:hAnsi="Arial" w:cs="Arial"/>
-          <w:sz w:val="20"/>
-          <w:szCs w:val="20"/>
-        </w:rPr>
-      </w:pPr>
-      <w:r>
-        <w:rPr>
-          <w:rFonts w:ascii="Arial" w:hAnsi="Arial" w:cs="Arial"/>
-          <w:sz w:val="20"/>
-          <w:szCs w:val="20"/>
-        </w:rPr>
-        <w:t>Merging salary as 1 dataset for all active players 2015 to 2022</w:t>
-      </w:r>
-    </w:p>
-    <w:p>
-      <w:pPr>
-        <w:pStyle w:val="ListParagraph"/>
-        <w:numPr>
-          <w:ilvl w:val="0"/>
-          <w:numId w:val="23"/>
-        </w:numPr>
-        <w:rPr>
-          <w:rFonts w:ascii="Arial" w:hAnsi="Arial" w:cs="Arial"/>
-          <w:sz w:val="20"/>
-          <w:szCs w:val="20"/>
-        </w:rPr>
-      </w:pPr>
-      <w:r>
-        <w:rPr>
-          <w:rFonts w:ascii="Arial" w:hAnsi="Arial" w:cs="Arial"/>
-          <w:sz w:val="20"/>
-          <w:szCs w:val="20"/>
-        </w:rPr>
-        <w:t xml:space="preserve">Setup GitHub account (non-McMaster account) and let </w:t>
-      </w:r>
-      <w:proofErr w:type="spellStart"/>
-      <w:r>
-        <w:rPr>
-          <w:rFonts w:ascii="Arial" w:hAnsi="Arial" w:cs="Arial"/>
-          <w:sz w:val="20"/>
-          <w:szCs w:val="20"/>
-        </w:rPr>
-        <w:t>Bhavika</w:t>
-      </w:r>
-      <w:proofErr w:type="spellEnd"/>
-      <w:r>
-        <w:rPr>
-          <w:rFonts w:ascii="Arial" w:hAnsi="Arial" w:cs="Arial"/>
-          <w:sz w:val="20"/>
-          <w:szCs w:val="20"/>
-        </w:rPr>
-        <w:t xml:space="preserve"> know</w:t>
-      </w:r>
-    </w:p>
-    <w:p>
-      <w:pPr>
-        <w:rPr>
-          <w:rFonts w:ascii="Arial" w:hAnsi="Arial" w:cs="Arial"/>
-          <w:sz w:val="20"/>
-          <w:szCs w:val="20"/>
-        </w:rPr>
-      </w:pPr>
-    </w:p>
-    <w:p>
-      <w:pPr>
-        <w:rPr>
-          <w:rFonts w:ascii="Arial" w:hAnsi="Arial" w:cs="Arial"/>
-          <w:sz w:val="20"/>
-          <w:szCs w:val="20"/>
-        </w:rPr>
-      </w:pPr>
-      <w:r>
-        <w:rPr>
-          <w:rFonts w:ascii="Arial" w:hAnsi="Arial" w:cs="Arial"/>
-          <w:sz w:val="20"/>
-          <w:szCs w:val="20"/>
-        </w:rPr>
-        <w:t>Dennis</w:t>
-      </w:r>
-    </w:p>
-    <w:p>
-      <w:pPr>
-        <w:pStyle w:val="ListParagraph"/>
-        <w:numPr>
-          <w:ilvl w:val="0"/>
-          <w:numId w:val="23"/>
-        </w:numPr>
-        <w:rPr>
-          <w:rFonts w:ascii="Arial" w:hAnsi="Arial" w:cs="Arial"/>
-          <w:sz w:val="20"/>
-          <w:szCs w:val="20"/>
-        </w:rPr>
-      </w:pPr>
-      <w:r>
-        <w:rPr>
-          <w:rFonts w:ascii="Arial" w:hAnsi="Arial" w:cs="Arial"/>
-          <w:sz w:val="20"/>
-          <w:szCs w:val="20"/>
-        </w:rPr>
-        <w:t xml:space="preserve">How to handle/calculation player performance metrics </w:t>
-      </w:r>
-    </w:p>
-    <w:p>
-      <w:pPr>
-        <w:pStyle w:val="ListParagraph"/>
-        <w:numPr>
-          <w:ilvl w:val="0"/>
-          <w:numId w:val="23"/>
-        </w:numPr>
-        <w:rPr>
-          <w:rFonts w:ascii="Arial" w:hAnsi="Arial" w:cs="Arial"/>
-          <w:sz w:val="20"/>
-          <w:szCs w:val="20"/>
-        </w:rPr>
-      </w:pPr>
-      <w:proofErr w:type="spellStart"/>
-      <w:r>
-        <w:rPr>
-          <w:rFonts w:ascii="Arial" w:hAnsi="Arial" w:cs="Arial"/>
-          <w:sz w:val="20"/>
-          <w:szCs w:val="20"/>
-        </w:rPr>
-        <w:t>PlayByPlay</w:t>
-      </w:r>
-      <w:proofErr w:type="spellEnd"/>
-      <w:r>
-        <w:rPr>
-          <w:rFonts w:ascii="Arial" w:hAnsi="Arial" w:cs="Arial"/>
-          <w:sz w:val="20"/>
-          <w:szCs w:val="20"/>
-        </w:rPr>
-        <w:t xml:space="preserve"> data </w:t>
-      </w:r>
-    </w:p>
-    <w:p>
-      <w:pPr>
         <w:pStyle w:val="ListParagraph"/>
         <w:numPr>
           <w:ilvl w:val="1"/>
@@ -1844,69 +1210,7 @@
           <w:sz w:val="20"/>
           <w:szCs w:val="20"/>
         </w:rPr>
-        <w:t xml:space="preserve">Pull for multiple games </w:t>
-      </w:r>
-    </w:p>
-    <w:p>
-      <w:pPr>
-        <w:pStyle w:val="ListParagraph"/>
-        <w:numPr>
-          <w:ilvl w:val="1"/>
-          <w:numId w:val="23"/>
-        </w:numPr>
-        <w:rPr>
-          <w:rFonts w:ascii="Arial" w:hAnsi="Arial" w:cs="Arial"/>
-          <w:sz w:val="20"/>
-          <w:szCs w:val="20"/>
-        </w:rPr>
-      </w:pPr>
-      <w:r>
-        <w:rPr>
-          <w:rFonts w:ascii="Arial" w:hAnsi="Arial" w:cs="Arial"/>
-          <w:sz w:val="20"/>
-          <w:szCs w:val="20"/>
-        </w:rPr>
         <w:t xml:space="preserve">Separate to play/team metrics </w:t>
-      </w:r>
-    </w:p>
-    <w:p>
-      <w:pPr>
-        <w:pStyle w:val="ListParagraph"/>
-        <w:numPr>
-          <w:ilvl w:val="0"/>
-          <w:numId w:val="23"/>
-        </w:numPr>
-        <w:rPr>
-          <w:rFonts w:ascii="Arial" w:hAnsi="Arial" w:cs="Arial"/>
-          <w:sz w:val="20"/>
-          <w:szCs w:val="20"/>
-        </w:rPr>
-      </w:pPr>
-      <w:r>
-        <w:rPr>
-          <w:rFonts w:ascii="Arial" w:hAnsi="Arial" w:cs="Arial"/>
-          <w:sz w:val="20"/>
-          <w:szCs w:val="20"/>
-        </w:rPr>
-        <w:t xml:space="preserve">Setup GitHub account (non-McMaster account) and let </w:t>
-      </w:r>
-      <w:proofErr w:type="spellStart"/>
-      <w:r>
-        <w:rPr>
-          <w:rFonts w:ascii="Arial" w:hAnsi="Arial" w:cs="Arial"/>
-          <w:sz w:val="20"/>
-          <w:szCs w:val="20"/>
-        </w:rPr>
-        <w:t>Bhavika</w:t>
-      </w:r>
-      <w:proofErr w:type="spellEnd"/>
-      <w:r>
-        <w:rPr>
-          <w:rFonts w:ascii="Arial" w:hAnsi="Arial" w:cs="Arial"/>
-          <w:sz w:val="20"/>
-          <w:szCs w:val="20"/>
-        </w:rPr>
-        <w:t xml:space="preserve"> know</w:t>
       </w:r>
     </w:p>
     <w:p>

</xml_diff>